<commit_message>
Article 3 - First Draft
</commit_message>
<xml_diff>
--- a/Article 1.docx
+++ b/Article 1.docx
@@ -116,7 +116,7 @@
           <w:footerReference w:type="first" r:id="rId13"/>
           <w:type w:val="continuous"/>
           <w:pgSz w:w="12240" w:h="15840"/>
-          <w:pgMar w:top="1440" w:right="1440" w:bottom="1440" w:left="1440" w:header="720" w:footer="720" w:gutter="0"/>
+          <w:pgMar w:top="1872" w:right="720" w:bottom="979" w:left="720" w:header="720" w:footer="720" w:gutter="0"/>
           <w:pgBorders w:offsetFrom="page">
             <w:top w:val="single" w:sz="4" w:space="24" w:color="auto"/>
             <w:left w:val="single" w:sz="4" w:space="24" w:color="auto"/>
@@ -235,7 +235,7 @@
           <w:szCs w:val="56"/>
         </w:rPr>
         <w:pict w14:anchorId="4D5992E8">
-          <v:rect id="_x0000_i1038" style="width:0;height:1.5pt" o:hralign="center" o:hrstd="t" o:hr="t" fillcolor="#a0a0a0" stroked="f"/>
+          <v:rect id="_x0000_i1028" style="width:0;height:1.5pt" o:hralign="center" o:hrstd="t" o:hr="t" fillcolor="#a0a0a0" stroked="f"/>
         </w:pict>
       </w:r>
     </w:p>
@@ -332,7 +332,12 @@
       </w:r>
       <w:proofErr w:type="spellStart"/>
       <w:r>
-        <w:t>Waterdeep</w:t>
+        <w:t>W</w:t>
+      </w:r>
+      <w:bookmarkStart w:id="0" w:name="_GoBack"/>
+      <w:bookmarkEnd w:id="0"/>
+      <w:r>
+        <w:t>aterdeep</w:t>
       </w:r>
       <w:proofErr w:type="spellEnd"/>
       <w:r>
@@ -401,7 +406,7 @@
       <w:pPr>
         <w:sectPr>
           <w:pgSz w:w="12240" w:h="15840"/>
-          <w:pgMar w:top="1440" w:right="1440" w:bottom="1440" w:left="1440" w:header="720" w:footer="720" w:gutter="0"/>
+          <w:pgMar w:top="1872" w:right="720" w:bottom="979" w:left="720" w:header="720" w:footer="720" w:gutter="0"/>
           <w:pgBorders w:offsetFrom="page">
             <w:top w:val="single" w:sz="4" w:space="24" w:color="auto"/>
             <w:left w:val="single" w:sz="4" w:space="24" w:color="auto"/>
@@ -444,7 +449,7 @@
           <w:szCs w:val="56"/>
         </w:rPr>
         <w:pict w14:anchorId="6DAE8FF9">
-          <v:rect id="_x0000_i1028" style="width:0;height:1.5pt" o:hralign="center" o:hrstd="t" o:hr="t" fillcolor="#a0a0a0" stroked="f"/>
+          <v:rect id="_x0000_i1029" style="width:0;height:1.5pt" o:hralign="center" o:hrstd="t" o:hr="t" fillcolor="#a0a0a0" stroked="f"/>
         </w:pict>
       </w:r>
     </w:p>
@@ -495,7 +500,7 @@
           <w:szCs w:val="56"/>
         </w:rPr>
         <w:pict w14:anchorId="288D2E21">
-          <v:rect id="_x0000_i1029" style="width:0;height:1.5pt" o:hralign="center" o:hrstd="t" o:hr="t" fillcolor="#a0a0a0" stroked="f"/>
+          <v:rect id="_x0000_i1030" style="width:0;height:1.5pt" o:hralign="center" o:hrstd="t" o:hr="t" fillcolor="#a0a0a0" stroked="f"/>
         </w:pict>
       </w:r>
     </w:p>
@@ -566,7 +571,7 @@
           <w:szCs w:val="56"/>
         </w:rPr>
         <w:pict w14:anchorId="4B2F692D">
-          <v:rect id="_x0000_i1030" style="width:0;height:1.5pt" o:hralign="center" o:hrstd="t" o:hr="t" fillcolor="#a0a0a0" stroked="f"/>
+          <v:rect id="_x0000_i1031" style="width:0;height:1.5pt" o:hralign="center" o:hrstd="t" o:hr="t" fillcolor="#a0a0a0" stroked="f"/>
         </w:pict>
       </w:r>
     </w:p>
@@ -588,10 +593,13 @@
     </w:p>
     <w:p>
       <w:r>
-        <w:t xml:space="preserve">While some towns have bigger things to worry about, many townsfolk are also worried about missing their traditional winter festivals.  Some </w:t>
-      </w:r>
-      <w:r>
-        <w:t>towns</w:t>
+        <w:t>While some towns have bigger things to worry about, many townsfolk are also worried about missing their traditional winter festivals.</w:t>
+      </w:r>
+      <w:r>
+        <w:t xml:space="preserve">  The winter solstice is half a tenday away and towns have already started canceling preparations.</w:t>
+      </w:r>
+      <w:r>
+        <w:t>  Some towns</w:t>
       </w:r>
       <w:r>
         <w:t>,</w:t>
@@ -605,7 +613,10 @@
       </w:r>
       <w:proofErr w:type="spellEnd"/>
       <w:r>
-        <w:t xml:space="preserve">, haven't missed a year since the </w:t>
+        <w:t xml:space="preserve">, haven't </w:t>
+      </w:r>
+      <w:r>
+        <w:t xml:space="preserve">missed a year since the </w:t>
       </w:r>
       <w:proofErr w:type="spellStart"/>
       <w:r>
@@ -645,7 +656,7 @@
           <w:szCs w:val="56"/>
         </w:rPr>
         <w:pict w14:anchorId="396E5235">
-          <v:rect id="_x0000_i1031" style="width:0;height:1.5pt" o:hralign="center" o:hrstd="t" o:hr="t" fillcolor="#a0a0a0" stroked="f"/>
+          <v:rect id="_x0000_i1032" style="width:0;height:1.5pt" o:hralign="center" o:hrstd="t" o:hr="t" fillcolor="#a0a0a0" stroked="f"/>
         </w:pict>
       </w:r>
     </w:p>
@@ -688,7 +699,7 @@
           <w:szCs w:val="56"/>
         </w:rPr>
         <w:pict w14:anchorId="49B9F8E8">
-          <v:rect id="_x0000_i1032" style="width:0;height:1.5pt" o:hralign="center" o:bullet="t" o:hrstd="t" o:hr="t" fillcolor="#a0a0a0" stroked="f"/>
+          <v:rect id="_x0000_i1033" style="width:0;height:1.5pt" o:hralign="center" o:bullet="t" o:hrstd="t" o:hr="t" fillcolor="#a0a0a0" stroked="f"/>
         </w:pict>
       </w:r>
     </w:p>
@@ -825,7 +836,7 @@
     <w:sectPr>
       <w:type w:val="continuous"/>
       <w:pgSz w:w="12240" w:h="15840"/>
-      <w:pgMar w:top="1440" w:right="1440" w:bottom="1440" w:left="1440" w:header="720" w:footer="720" w:gutter="0"/>
+      <w:pgMar w:top="1872" w:right="720" w:bottom="979" w:left="720" w:header="720" w:footer="720" w:gutter="0"/>
       <w:pgBorders w:offsetFrom="page">
         <w:top w:val="single" w:sz="4" w:space="24" w:color="auto"/>
         <w:left w:val="single" w:sz="4" w:space="24" w:color="auto"/>
@@ -1040,10 +1051,8 @@
       <w:rPr>
         <w:i/>
       </w:rPr>
-      <w:t>Kythorn</w:t>
+      <w:t>Nightal</w:t>
     </w:r>
-    <w:bookmarkStart w:id="0" w:name="_GoBack"/>
-    <w:bookmarkEnd w:id="0"/>
     <w:r>
       <w:rPr>
         <w:i/>
@@ -1089,7 +1098,7 @@
 <w:numbering xmlns:wpc="http://schemas.microsoft.com/office/word/2010/wordprocessingCanvas" xmlns:cx="http://schemas.microsoft.com/office/drawing/2014/chartex" xmlns:cx1="http://schemas.microsoft.com/office/drawing/2015/9/8/chartex" xmlns:cx2="http://schemas.microsoft.com/office/drawing/2015/10/21/chartex" xmlns:cx3="http://schemas.microsoft.com/office/drawing/2016/5/9/chartex" xmlns:cx4="http://schemas.microsoft.com/office/drawing/2016/5/10/chartex" xmlns:cx5="http://schemas.microsoft.com/office/drawing/2016/5/11/chartex" xmlns:cx6="http://schemas.microsoft.com/office/drawing/2016/5/12/chartex" xmlns:cx7="http://schemas.microsoft.com/office/drawing/2016/5/13/chartex" xmlns:cx8="http://schemas.microsoft.com/office/drawing/2016/5/14/chartex" xmlns:mc="http://schemas.openxmlformats.org/markup-compatibility/2006" xmlns:aink="http://schemas.microsoft.com/office/drawing/2016/ink" xmlns:am3d="http://schemas.microsoft.com/office/drawing/2017/model3d" xmlns:o="urn:schemas-microsoft-com:office:office" xmlns:r="http://schemas.openxmlformats.org/officeDocument/2006/relationships" xmlns:m="http://schemas.openxmlformats.org/officeDocument/2006/math" xmlns:v="urn:schemas-microsoft-com:vml" xmlns:wp14="http://schemas.microsoft.com/office/word/2010/wordprocessingDrawing" xmlns:wp="http://schemas.openxmlformats.org/drawingml/2006/wordprocessingDrawing" xmlns:w10="urn:schemas-microsoft-com:office:word" xmlns:w="http://schemas.openxmlformats.org/wordprocessingml/2006/main" xmlns:w14="http://schemas.microsoft.com/office/word/2010/wordml" xmlns:w15="http://schemas.microsoft.com/office/word/2012/wordml" xmlns:w16cid="http://schemas.microsoft.com/office/word/2016/wordml/cid" xmlns:w16se="http://schemas.microsoft.com/office/word/2015/wordml/symex" xmlns:wpg="http://schemas.microsoft.com/office/word/2010/wordprocessingGroup" xmlns:wpi="http://schemas.microsoft.com/office/word/2010/wordprocessingInk" xmlns:wne="http://schemas.microsoft.com/office/word/2006/wordml" xmlns:wps="http://schemas.microsoft.com/office/word/2010/wordprocessingShape" mc:Ignorable="w14 w15 w16se w16cid wp14">
   <w:numPicBullet w:numPicBulletId="0">
     <w:pict>
-      <v:rect id="_x0000_i1215" style="width:0;height:1.5pt" o:hralign="center" o:bullet="t" o:hrstd="t" o:hr="t" fillcolor="#a0a0a0" stroked="f"/>
+      <v:rect id="_x0000_i1052" style="width:0;height:1.5pt" o:hralign="center" o:bullet="t" o:hrstd="t" o:hr="t" fillcolor="#a0a0a0" stroked="f"/>
     </w:pict>
   </w:numPicBullet>
   <w:abstractNum w:abstractNumId="0" w15:restartNumberingAfterBreak="0">
@@ -2613,7 +2622,7 @@
 </file>
 
 <file path=customXml/itemProps1.xml><?xml version="1.0" encoding="utf-8"?>
-<ds:datastoreItem xmlns:ds="http://schemas.openxmlformats.org/officeDocument/2006/customXml" ds:itemID="{3F3E8E88-AF05-4BC9-95F6-8412536B3A41}">
+<ds:datastoreItem xmlns:ds="http://schemas.openxmlformats.org/officeDocument/2006/customXml" ds:itemID="{AB4BE0ED-57A8-4033-996A-0F031C387DF5}">
   <ds:schemaRefs>
     <ds:schemaRef ds:uri="http://schemas.openxmlformats.org/officeDocument/2006/bibliography"/>
   </ds:schemaRefs>

</xml_diff>